<commit_message>
Bijna volledig uitgewerkt samenwerkingscontract
</commit_message>
<xml_diff>
--- a/samenwerkingscontract Arch_BTW-VS01.docx
+++ b/samenwerkingscontract Arch_BTW-VS01.docx
@@ -339,7 +339,6 @@
               <w:kern w:val="2"/>
               <w:sz w:val="24"/>
               <w:szCs w:val="24"/>
-              <w:lang/>
               <w14:ligatures w14:val="standardContextual"/>
             </w:rPr>
           </w:pPr>
@@ -432,7 +431,6 @@
               <w:kern w:val="2"/>
               <w:sz w:val="24"/>
               <w:szCs w:val="24"/>
-              <w:lang/>
               <w14:ligatures w14:val="standardContextual"/>
             </w:rPr>
           </w:pPr>
@@ -507,7 +505,6 @@
               <w:kern w:val="2"/>
               <w:sz w:val="24"/>
               <w:szCs w:val="24"/>
-              <w:lang/>
               <w14:ligatures w14:val="standardContextual"/>
             </w:rPr>
           </w:pPr>
@@ -582,7 +579,6 @@
               <w:kern w:val="2"/>
               <w:sz w:val="24"/>
               <w:szCs w:val="24"/>
-              <w:lang/>
               <w14:ligatures w14:val="standardContextual"/>
             </w:rPr>
           </w:pPr>
@@ -658,7 +654,6 @@
               <w:kern w:val="2"/>
               <w:sz w:val="24"/>
               <w:szCs w:val="24"/>
-              <w:lang/>
               <w14:ligatures w14:val="standardContextual"/>
             </w:rPr>
           </w:pPr>
@@ -678,7 +673,6 @@
                 <w:kern w:val="2"/>
                 <w:sz w:val="24"/>
                 <w:szCs w:val="24"/>
-                <w:lang/>
                 <w14:ligatures w14:val="standardContextual"/>
               </w:rPr>
               <w:tab/>
@@ -754,7 +748,6 @@
               <w:kern w:val="2"/>
               <w:sz w:val="24"/>
               <w:szCs w:val="24"/>
-              <w:lang/>
               <w14:ligatures w14:val="standardContextual"/>
             </w:rPr>
           </w:pPr>
@@ -774,7 +767,6 @@
                 <w:kern w:val="2"/>
                 <w:sz w:val="24"/>
                 <w:szCs w:val="24"/>
-                <w:lang/>
                 <w14:ligatures w14:val="standardContextual"/>
               </w:rPr>
               <w:tab/>
@@ -850,7 +842,6 @@
               <w:kern w:val="2"/>
               <w:sz w:val="24"/>
               <w:szCs w:val="24"/>
-              <w:lang/>
               <w14:ligatures w14:val="standardContextual"/>
             </w:rPr>
           </w:pPr>
@@ -870,7 +861,6 @@
                 <w:kern w:val="2"/>
                 <w:sz w:val="24"/>
                 <w:szCs w:val="24"/>
-                <w:lang/>
                 <w14:ligatures w14:val="standardContextual"/>
               </w:rPr>
               <w:tab/>
@@ -946,7 +936,6 @@
               <w:kern w:val="2"/>
               <w:sz w:val="24"/>
               <w:szCs w:val="24"/>
-              <w:lang/>
               <w14:ligatures w14:val="standardContextual"/>
             </w:rPr>
           </w:pPr>
@@ -966,7 +955,6 @@
                 <w:kern w:val="2"/>
                 <w:sz w:val="24"/>
                 <w:szCs w:val="24"/>
-                <w:lang/>
                 <w14:ligatures w14:val="standardContextual"/>
               </w:rPr>
               <w:tab/>
@@ -1041,7 +1029,6 @@
               <w:kern w:val="2"/>
               <w:sz w:val="24"/>
               <w:szCs w:val="24"/>
-              <w:lang/>
               <w14:ligatures w14:val="standardContextual"/>
             </w:rPr>
           </w:pPr>
@@ -1852,6 +1839,7 @@
       <w:pPr>
         <w:rPr>
           <w:rFonts w:asciiTheme="minorHAnsi" w:hAnsiTheme="minorHAnsi" w:cstheme="minorHAnsi"/>
+          <w:lang/>
         </w:rPr>
       </w:pPr>
       <w:r>
@@ -1860,13 +1848,13 @@
           <w:noProof/>
         </w:rPr>
         <w:drawing>
-          <wp:anchor distT="0" distB="0" distL="114300" distR="114300" simplePos="0" relativeHeight="251661312" behindDoc="1" locked="0" layoutInCell="1" allowOverlap="1" wp14:anchorId="501E6739" wp14:editId="1DDA48F4">
+          <wp:anchor distT="0" distB="0" distL="114300" distR="114300" simplePos="0" relativeHeight="251661312" behindDoc="1" locked="0" layoutInCell="1" allowOverlap="1" wp14:anchorId="501E6739" wp14:editId="11E02BC7">
             <wp:simplePos x="0" y="0"/>
             <wp:positionH relativeFrom="margin">
               <wp:align>right</wp:align>
             </wp:positionH>
             <wp:positionV relativeFrom="page">
-              <wp:posOffset>4853305</wp:posOffset>
+              <wp:posOffset>4975225</wp:posOffset>
             </wp:positionV>
             <wp:extent cx="2832735" cy="1750695"/>
             <wp:effectExtent l="0" t="0" r="5715" b="1905"/>
@@ -1929,13 +1917,13 @@
         <mc:AlternateContent>
           <mc:Choice Requires="wpi">
             <w:drawing>
-              <wp:anchor distT="0" distB="0" distL="114300" distR="114300" simplePos="0" relativeHeight="251660288" behindDoc="0" locked="0" layoutInCell="1" allowOverlap="1" wp14:anchorId="4B3545EC" wp14:editId="774855CC">
+              <wp:anchor distT="0" distB="0" distL="114300" distR="114300" simplePos="0" relativeHeight="251660288" behindDoc="0" locked="0" layoutInCell="1" allowOverlap="1" wp14:anchorId="4B3545EC" wp14:editId="6F05B877">
                 <wp:simplePos x="0" y="0"/>
                 <wp:positionH relativeFrom="margin">
                   <wp:align>left</wp:align>
                 </wp:positionH>
                 <wp:positionV relativeFrom="paragraph">
-                  <wp:posOffset>546620</wp:posOffset>
+                  <wp:posOffset>675640</wp:posOffset>
                 </wp:positionV>
                 <wp:extent cx="2555640" cy="969480"/>
                 <wp:effectExtent l="57150" t="57150" r="54610" b="40640"/>
@@ -1960,7 +1948,7 @@
           </mc:Choice>
           <mc:Fallback>
             <w:pict>
-              <v:shapetype w14:anchorId="30E1916E" id="_x0000_t75" coordsize="21600,21600" o:spt="75" o:preferrelative="t" path="m@4@5l@4@11@9@11@9@5xe" filled="f" stroked="f">
+              <v:shapetype w14:anchorId="76BC7EC1" id="_x0000_t75" coordsize="21600,21600" o:spt="75" o:preferrelative="t" path="m@4@5l@4@11@9@11@9@5xe" filled="f" stroked="f">
                 <v:stroke joinstyle="miter"/>
                 <v:formulas>
                   <v:f eqn="if lineDrawn pixelLineWidth 0"/>
@@ -1979,7 +1967,7 @@
                 <v:path o:extrusionok="f" gradientshapeok="t" o:connecttype="rect"/>
                 <o:lock v:ext="edit" aspectratio="t"/>
               </v:shapetype>
-              <v:shape id="Ink 14" o:spid="_x0000_s1026" type="#_x0000_t75" style="position:absolute;margin-left:0;margin-top:42.35pt;width:202.65pt;height:77.8pt;z-index:251660288;visibility:visible;mso-wrap-style:square;mso-wrap-distance-left:9pt;mso-wrap-distance-top:0;mso-wrap-distance-right:9pt;mso-wrap-distance-bottom:0;mso-position-horizontal:left;mso-position-horizontal-relative:margin;mso-position-vertical:absolute;mso-position-vertical-relative:text" o:gfxdata="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">
+              <v:shape id="Ink 14" o:spid="_x0000_s1026" type="#_x0000_t75" style="position:absolute;margin-left:0;margin-top:52.5pt;width:202.65pt;height:77.8pt;z-index:251660288;visibility:visible;mso-wrap-style:square;mso-wrap-distance-left:9pt;mso-wrap-distance-top:0;mso-wrap-distance-right:9pt;mso-wrap-distance-bottom:0;mso-position-horizontal:left;mso-position-horizontal-relative:margin;mso-position-vertical:absolute;mso-position-vertical-relative:text" o:gfxdata="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">
                 <v:imagedata r:id="rId18" o:title=""/>
                 <w10:wrap anchorx="margin"/>
               </v:shape>
@@ -1993,11 +1981,101 @@
         </w:rPr>
         <w:t>Met deze handtekeningen geven de leerlingen Rick Vincken, Daan Ros, D’vaughn Dassen en Silas Barendse aan dat zij akkoord gaan met dit samenwerkingscontract.</w:t>
       </w:r>
+      <w:r>
+        <w:rPr>
+          <w:rFonts w:asciiTheme="minorHAnsi" w:hAnsiTheme="minorHAnsi" w:cstheme="minorHAnsi"/>
+        </w:rPr>
+        <w:t xml:space="preserve"> (Silas Barendse ondertekent dit later vanwege zijn tijdelijke afwezigheid)</w:t>
+      </w:r>
+      <w:r>
+        <w:rPr>
+          <w:rFonts w:ascii="Times New Roman" w:eastAsia="Times New Roman" w:hAnsi="Times New Roman" w:cs="Times New Roman"/>
+          <w:sz w:val="24"/>
+          <w:szCs w:val="24"/>
+          <w:lang/>
+        </w:rPr>
+        <w:t xml:space="preserve"> </w:t>
+      </w:r>
+    </w:p>
+    <w:p>
+      <w:pPr>
+        <w:rPr>
+          <w:rFonts w:asciiTheme="minorHAnsi" w:hAnsiTheme="minorHAnsi" w:cstheme="minorHAnsi"/>
+        </w:rPr>
+      </w:pPr>
+      <w:r>
+        <w:rPr>
+          <w:rFonts w:asciiTheme="minorHAnsi" w:hAnsiTheme="minorHAnsi" w:cstheme="minorHAnsi"/>
+          <w:lang/>
+        </w:rPr>
+        <w:drawing>
+          <wp:anchor distT="0" distB="0" distL="114300" distR="114300" simplePos="0" relativeHeight="251662336" behindDoc="1" locked="0" layoutInCell="1" allowOverlap="1" wp14:anchorId="132EE1B1" wp14:editId="0FA3DB0F">
+            <wp:simplePos x="0" y="0"/>
+            <wp:positionH relativeFrom="margin">
+              <wp:posOffset>-335280</wp:posOffset>
+            </wp:positionH>
+            <wp:positionV relativeFrom="page">
+              <wp:posOffset>6362700</wp:posOffset>
+            </wp:positionV>
+            <wp:extent cx="3101340" cy="1716783"/>
+            <wp:effectExtent l="0" t="0" r="3810" b="0"/>
+            <wp:wrapNone/>
+            <wp:docPr id="1265418334" name="Picture 2" descr="A signature on a white background&#10;&#10;Description automatically generated"/>
+            <wp:cNvGraphicFramePr>
+              <a:graphicFrameLocks xmlns:a="http://schemas.openxmlformats.org/drawingml/2006/main" noChangeAspect="1"/>
+            </wp:cNvGraphicFramePr>
+            <a:graphic xmlns:a="http://schemas.openxmlformats.org/drawingml/2006/main">
+              <a:graphicData uri="http://schemas.openxmlformats.org/drawingml/2006/picture">
+                <pic:pic xmlns:pic="http://schemas.openxmlformats.org/drawingml/2006/picture">
+                  <pic:nvPicPr>
+                    <pic:cNvPr id="1265418334" name="Picture 2" descr="A signature on a white background&#10;&#10;Description automatically generated"/>
+                    <pic:cNvPicPr>
+                      <a:picLocks noChangeAspect="1" noChangeArrowheads="1"/>
+                    </pic:cNvPicPr>
+                  </pic:nvPicPr>
+                  <pic:blipFill>
+                    <a:blip r:embed="rId19" cstate="print">
+                      <a:extLst>
+                        <a:ext uri="{28A0092B-C50C-407E-A947-70E740481C1C}">
+                          <a14:useLocalDpi xmlns:a14="http://schemas.microsoft.com/office/drawing/2010/main" val="0"/>
+                        </a:ext>
+                      </a:extLst>
+                    </a:blip>
+                    <a:srcRect/>
+                    <a:stretch>
+                      <a:fillRect/>
+                    </a:stretch>
+                  </pic:blipFill>
+                  <pic:spPr bwMode="auto">
+                    <a:xfrm>
+                      <a:off x="0" y="0"/>
+                      <a:ext cx="3101340" cy="1716783"/>
+                    </a:xfrm>
+                    <a:prstGeom prst="rect">
+                      <a:avLst/>
+                    </a:prstGeom>
+                    <a:noFill/>
+                    <a:ln>
+                      <a:noFill/>
+                    </a:ln>
+                  </pic:spPr>
+                </pic:pic>
+              </a:graphicData>
+            </a:graphic>
+            <wp14:sizeRelH relativeFrom="margin">
+              <wp14:pctWidth>0</wp14:pctWidth>
+            </wp14:sizeRelH>
+            <wp14:sizeRelV relativeFrom="margin">
+              <wp14:pctHeight>0</wp14:pctHeight>
+            </wp14:sizeRelV>
+          </wp:anchor>
+        </w:drawing>
+      </w:r>
     </w:p>
     <w:sectPr>
-      <w:headerReference w:type="default" r:id="rId19"/>
-      <w:footerReference w:type="default" r:id="rId20"/>
-      <w:footerReference w:type="first" r:id="rId21"/>
+      <w:headerReference w:type="default" r:id="rId20"/>
+      <w:footerReference w:type="default" r:id="rId21"/>
+      <w:footerReference w:type="first" r:id="rId22"/>
       <w:type w:val="continuous"/>
       <w:pgSz w:w="11907" w:h="16840" w:code="9"/>
       <w:pgMar w:top="1985" w:right="1440" w:bottom="1440" w:left="1440" w:header="709" w:footer="709" w:gutter="0"/>
@@ -8065,7 +8143,6 @@
   <w:style w:type="character" w:default="1" w:styleId="DefaultParagraphFont">
     <w:name w:val="Default Paragraph Font"/>
     <w:uiPriority w:val="1"/>
-    <w:semiHidden/>
     <w:unhideWhenUsed/>
   </w:style>
   <w:style w:type="table" w:default="1" w:styleId="TableNormal">
@@ -8565,6 +8642,8 @@
     <w:rsid w:val="00A27241"/>
     <w:rsid w:val="00D15B3A"/>
     <w:rsid w:val="00DD5D19"/>
+    <w:rsid w:val="00EC0A58"/>
+    <w:rsid w:val="00F656B8"/>
   </w:rsids>
   <m:mathPr>
     <m:mathFont m:val="Cambria Math"/>
@@ -9361,6 +9440,281 @@
 </file>
 
 <file path=customXml/item2.xml><?xml version="1.0" encoding="utf-8"?>
+<?mso-contentType ?>
+<FormTemplates xmlns="http://schemas.microsoft.com/sharepoint/v3/contenttype/forms">
+  <Display>DocumentLibraryForm</Display>
+  <Edit>DocumentLibraryForm</Edit>
+  <New>DocumentLibraryForm</New>
+</FormTemplates>
+</file>
+
+<file path=customXml/item3.xml><?xml version="1.0" encoding="utf-8"?>
+<ct:contentTypeSchema xmlns:ct="http://schemas.microsoft.com/office/2006/metadata/contentType" xmlns:ma="http://schemas.microsoft.com/office/2006/metadata/properties/metaAttributes" ct:_="" ma:_="" ma:contentTypeName="Document" ma:contentTypeID="0x010100510F39B6E3C2CA40BFC9DF19E01A0854" ma:contentTypeVersion="18" ma:contentTypeDescription="Een nieuw document maken." ma:contentTypeScope="" ma:versionID="099bc5868da2f8893ee24d26131e9b90">
+  <xsd:schema xmlns:xsd="http://www.w3.org/2001/XMLSchema" xmlns:xs="http://www.w3.org/2001/XMLSchema" xmlns:p="http://schemas.microsoft.com/office/2006/metadata/properties" xmlns:ns2="451e3709-d35b-4a0f-b409-774c0c66f47c" xmlns:ns3="b1a8f07b-6cb0-488f-98e3-c72d6a1a39e8" targetNamespace="http://schemas.microsoft.com/office/2006/metadata/properties" ma:root="true" ma:fieldsID="6d597200aa9e671b8be217ff7c07dff1" ns2:_="" ns3:_="">
+    <xsd:import namespace="451e3709-d35b-4a0f-b409-774c0c66f47c"/>
+    <xsd:import namespace="b1a8f07b-6cb0-488f-98e3-c72d6a1a39e8"/>
+    <xsd:element name="properties">
+      <xsd:complexType>
+        <xsd:sequence>
+          <xsd:element name="documentManagement">
+            <xsd:complexType>
+              <xsd:all>
+                <xsd:element ref="ns2:MediaServiceMetadata" minOccurs="0"/>
+                <xsd:element ref="ns2:MediaServiceFastMetadata" minOccurs="0"/>
+                <xsd:element ref="ns2:MediaServiceAutoTags" minOccurs="0"/>
+                <xsd:element ref="ns2:MediaServiceGenerationTime" minOccurs="0"/>
+                <xsd:element ref="ns2:MediaServiceEventHashCode" minOccurs="0"/>
+                <xsd:element ref="ns2:MediaServiceDateTaken" minOccurs="0"/>
+                <xsd:element ref="ns2:MediaServiceLocation" minOccurs="0"/>
+                <xsd:element ref="ns2:MediaServiceOCR" minOccurs="0"/>
+                <xsd:element ref="ns2:MediaServiceAutoKeyPoints" minOccurs="0"/>
+                <xsd:element ref="ns2:MediaServiceKeyPoints" minOccurs="0"/>
+                <xsd:element ref="ns3:SharedWithUsers" minOccurs="0"/>
+                <xsd:element ref="ns3:SharedWithDetails" minOccurs="0"/>
+                <xsd:element ref="ns2:MediaLengthInSeconds" minOccurs="0"/>
+                <xsd:element ref="ns2:lcf76f155ced4ddcb4097134ff3c332f" minOccurs="0"/>
+                <xsd:element ref="ns3:TaxCatchAll" minOccurs="0"/>
+                <xsd:element ref="ns2:MediaServiceObjectDetectorVersions" minOccurs="0"/>
+                <xsd:element ref="ns2:MediaServiceSearchProperties" minOccurs="0"/>
+              </xsd:all>
+            </xsd:complexType>
+          </xsd:element>
+        </xsd:sequence>
+      </xsd:complexType>
+    </xsd:element>
+  </xsd:schema>
+  <xsd:schema xmlns:xsd="http://www.w3.org/2001/XMLSchema" xmlns:xs="http://www.w3.org/2001/XMLSchema" xmlns:dms="http://schemas.microsoft.com/office/2006/documentManagement/types" xmlns:pc="http://schemas.microsoft.com/office/infopath/2007/PartnerControls" targetNamespace="451e3709-d35b-4a0f-b409-774c0c66f47c" elementFormDefault="qualified">
+    <xsd:import namespace="http://schemas.microsoft.com/office/2006/documentManagement/types"/>
+    <xsd:import namespace="http://schemas.microsoft.com/office/infopath/2007/PartnerControls"/>
+    <xsd:element name="MediaServiceMetadata" ma:index="8" nillable="true" ma:displayName="MediaServiceMetadata" ma:hidden="true" ma:internalName="MediaServiceMetadata" ma:readOnly="true">
+      <xsd:simpleType>
+        <xsd:restriction base="dms:Note"/>
+      </xsd:simpleType>
+    </xsd:element>
+    <xsd:element name="MediaServiceFastMetadata" ma:index="9" nillable="true" ma:displayName="MediaServiceFastMetadata" ma:hidden="true" ma:internalName="MediaServiceFastMetadata" ma:readOnly="true">
+      <xsd:simpleType>
+        <xsd:restriction base="dms:Note"/>
+      </xsd:simpleType>
+    </xsd:element>
+    <xsd:element name="MediaServiceAutoTags" ma:index="10" nillable="true" ma:displayName="Tags" ma:internalName="MediaServiceAutoTags" ma:readOnly="true">
+      <xsd:simpleType>
+        <xsd:restriction base="dms:Text"/>
+      </xsd:simpleType>
+    </xsd:element>
+    <xsd:element name="MediaServiceGenerationTime" ma:index="11" nillable="true" ma:displayName="MediaServiceGenerationTime" ma:hidden="true" ma:internalName="MediaServiceGenerationTime" ma:readOnly="true">
+      <xsd:simpleType>
+        <xsd:restriction base="dms:Text"/>
+      </xsd:simpleType>
+    </xsd:element>
+    <xsd:element name="MediaServiceEventHashCode" ma:index="12" nillable="true" ma:displayName="MediaServiceEventHashCode" ma:hidden="true" ma:internalName="MediaServiceEventHashCode" ma:readOnly="true">
+      <xsd:simpleType>
+        <xsd:restriction base="dms:Text"/>
+      </xsd:simpleType>
+    </xsd:element>
+    <xsd:element name="MediaServiceDateTaken" ma:index="13" nillable="true" ma:displayName="MediaServiceDateTaken" ma:hidden="true" ma:internalName="MediaServiceDateTaken" ma:readOnly="true">
+      <xsd:simpleType>
+        <xsd:restriction base="dms:Text"/>
+      </xsd:simpleType>
+    </xsd:element>
+    <xsd:element name="MediaServiceLocation" ma:index="14" nillable="true" ma:displayName="Location" ma:internalName="MediaServiceLocation" ma:readOnly="true">
+      <xsd:simpleType>
+        <xsd:restriction base="dms:Text"/>
+      </xsd:simpleType>
+    </xsd:element>
+    <xsd:element name="MediaServiceOCR" ma:index="15" nillable="true" ma:displayName="Extracted Text" ma:internalName="MediaServiceOCR" ma:readOnly="true">
+      <xsd:simpleType>
+        <xsd:restriction base="dms:Note">
+          <xsd:maxLength value="255"/>
+        </xsd:restriction>
+      </xsd:simpleType>
+    </xsd:element>
+    <xsd:element name="MediaServiceAutoKeyPoints" ma:index="16" nillable="true" ma:displayName="MediaServiceAutoKeyPoints" ma:hidden="true" ma:internalName="MediaServiceAutoKeyPoints" ma:readOnly="true">
+      <xsd:simpleType>
+        <xsd:restriction base="dms:Note"/>
+      </xsd:simpleType>
+    </xsd:element>
+    <xsd:element name="MediaServiceKeyPoints" ma:index="17" nillable="true" ma:displayName="KeyPoints" ma:internalName="MediaServiceKeyPoints" ma:readOnly="true">
+      <xsd:simpleType>
+        <xsd:restriction base="dms:Note">
+          <xsd:maxLength value="255"/>
+        </xsd:restriction>
+      </xsd:simpleType>
+    </xsd:element>
+    <xsd:element name="MediaLengthInSeconds" ma:index="20" nillable="true" ma:displayName="MediaLengthInSeconds" ma:hidden="true" ma:internalName="MediaLengthInSeconds" ma:readOnly="true">
+      <xsd:simpleType>
+        <xsd:restriction base="dms:Unknown"/>
+      </xsd:simpleType>
+    </xsd:element>
+    <xsd:element name="lcf76f155ced4ddcb4097134ff3c332f" ma:index="22" nillable="true" ma:taxonomy="true" ma:internalName="lcf76f155ced4ddcb4097134ff3c332f" ma:taxonomyFieldName="MediaServiceImageTags" ma:displayName="Afbeeldingtags" ma:readOnly="false" ma:fieldId="{5cf76f15-5ced-4ddc-b409-7134ff3c332f}" ma:taxonomyMulti="true" ma:sspId="5bd69f14-2b9f-433c-9887-fccfa466e118" ma:termSetId="09814cd3-568e-fe90-9814-8d621ff8fb84" ma:anchorId="fba54fb3-c3e1-fe81-a776-ca4b69148c4d" ma:open="true" ma:isKeyword="false">
+      <xsd:complexType>
+        <xsd:sequence>
+          <xsd:element ref="pc:Terms" minOccurs="0" maxOccurs="1"/>
+        </xsd:sequence>
+      </xsd:complexType>
+    </xsd:element>
+    <xsd:element name="MediaServiceObjectDetectorVersions" ma:index="24" nillable="true" ma:displayName="MediaServiceObjectDetectorVersions" ma:hidden="true" ma:indexed="true" ma:internalName="MediaServiceObjectDetectorVersions" ma:readOnly="true">
+      <xsd:simpleType>
+        <xsd:restriction base="dms:Text"/>
+      </xsd:simpleType>
+    </xsd:element>
+    <xsd:element name="MediaServiceSearchProperties" ma:index="25" nillable="true" ma:displayName="MediaServiceSearchProperties" ma:hidden="true" ma:internalName="MediaServiceSearchProperties" ma:readOnly="true">
+      <xsd:simpleType>
+        <xsd:restriction base="dms:Note"/>
+      </xsd:simpleType>
+    </xsd:element>
+  </xsd:schema>
+  <xsd:schema xmlns:xsd="http://www.w3.org/2001/XMLSchema" xmlns:xs="http://www.w3.org/2001/XMLSchema" xmlns:dms="http://schemas.microsoft.com/office/2006/documentManagement/types" xmlns:pc="http://schemas.microsoft.com/office/infopath/2007/PartnerControls" targetNamespace="b1a8f07b-6cb0-488f-98e3-c72d6a1a39e8" elementFormDefault="qualified">
+    <xsd:import namespace="http://schemas.microsoft.com/office/2006/documentManagement/types"/>
+    <xsd:import namespace="http://schemas.microsoft.com/office/infopath/2007/PartnerControls"/>
+    <xsd:element name="SharedWithUsers" ma:index="18" nillable="true" ma:displayName="Gedeeld met" ma:internalName="SharedWithUsers" ma:readOnly="true">
+      <xsd:complexType>
+        <xsd:complexContent>
+          <xsd:extension base="dms:UserMulti">
+            <xsd:sequence>
+              <xsd:element name="UserInfo" minOccurs="0" maxOccurs="unbounded">
+                <xsd:complexType>
+                  <xsd:sequence>
+                    <xsd:element name="DisplayName" type="xsd:string" minOccurs="0"/>
+                    <xsd:element name="AccountId" type="dms:UserId" minOccurs="0" nillable="true"/>
+                    <xsd:element name="AccountType" type="xsd:string" minOccurs="0"/>
+                  </xsd:sequence>
+                </xsd:complexType>
+              </xsd:element>
+            </xsd:sequence>
+          </xsd:extension>
+        </xsd:complexContent>
+      </xsd:complexType>
+    </xsd:element>
+    <xsd:element name="SharedWithDetails" ma:index="19" nillable="true" ma:displayName="Gedeeld met details" ma:internalName="SharedWithDetails" ma:readOnly="true">
+      <xsd:simpleType>
+        <xsd:restriction base="dms:Note">
+          <xsd:maxLength value="255"/>
+        </xsd:restriction>
+      </xsd:simpleType>
+    </xsd:element>
+    <xsd:element name="TaxCatchAll" ma:index="23" nillable="true" ma:displayName="Taxonomy Catch All Column" ma:hidden="true" ma:list="{3f08f9cb-4c09-4ee5-9409-562d3a8ad296}" ma:internalName="TaxCatchAll" ma:showField="CatchAllData" ma:web="b1a8f07b-6cb0-488f-98e3-c72d6a1a39e8">
+      <xsd:complexType>
+        <xsd:complexContent>
+          <xsd:extension base="dms:MultiChoiceLookup">
+            <xsd:sequence>
+              <xsd:element name="Value" type="dms:Lookup" maxOccurs="unbounded" minOccurs="0" nillable="true"/>
+            </xsd:sequence>
+          </xsd:extension>
+        </xsd:complexContent>
+      </xsd:complexType>
+    </xsd:element>
+  </xsd:schema>
+  <xsd:schema xmlns="http://schemas.openxmlformats.org/package/2006/metadata/core-properties" xmlns:xsd="http://www.w3.org/2001/XMLSchema" xmlns:xsi="http://www.w3.org/2001/XMLSchema-instance" xmlns:dc="http://purl.org/dc/elements/1.1/" xmlns:dcterms="http://purl.org/dc/terms/" xmlns:odoc="http://schemas.microsoft.com/internal/obd" targetNamespace="http://schemas.openxmlformats.org/package/2006/metadata/core-properties" elementFormDefault="qualified" attributeFormDefault="unqualified" blockDefault="#all">
+    <xsd:import namespace="http://purl.org/dc/elements/1.1/" schemaLocation="http://dublincore.org/schemas/xmls/qdc/2003/04/02/dc.xsd"/>
+    <xsd:import namespace="http://purl.org/dc/terms/" schemaLocation="http://dublincore.org/schemas/xmls/qdc/2003/04/02/dcterms.xsd"/>
+    <xsd:element name="coreProperties" type="CT_coreProperties"/>
+    <xsd:complexType name="CT_coreProperties">
+      <xsd:all>
+        <xsd:element ref="dc:creator" minOccurs="0" maxOccurs="1"/>
+        <xsd:element ref="dcterms:created" minOccurs="0" maxOccurs="1"/>
+        <xsd:element ref="dc:identifier" minOccurs="0" maxOccurs="1"/>
+        <xsd:element name="contentType" minOccurs="0" maxOccurs="1" type="xsd:string" ma:index="0" ma:displayName="Inhoudstype"/>
+        <xsd:element ref="dc:title" minOccurs="0" maxOccurs="1" ma:index="4" ma:displayName="Titel"/>
+        <xsd:element ref="dc:subject" minOccurs="0" maxOccurs="1"/>
+        <xsd:element ref="dc:description" minOccurs="0" maxOccurs="1"/>
+        <xsd:element name="keywords" minOccurs="0" maxOccurs="1" type="xsd:string"/>
+        <xsd:element ref="dc:language" minOccurs="0" maxOccurs="1"/>
+        <xsd:element name="category" minOccurs="0" maxOccurs="1" type="xsd:string"/>
+        <xsd:element name="version" minOccurs="0" maxOccurs="1" type="xsd:string"/>
+        <xsd:element name="revision" minOccurs="0" maxOccurs="1" type="xsd:string">
+          <xsd:annotation>
+            <xsd:documentation>
+                        This value indicates the number of saves or revisions. The application is responsible for updating this value after each revision.
+                    </xsd:documentation>
+          </xsd:annotation>
+        </xsd:element>
+        <xsd:element name="lastModifiedBy" minOccurs="0" maxOccurs="1" type="xsd:string"/>
+        <xsd:element ref="dcterms:modified" minOccurs="0" maxOccurs="1"/>
+        <xsd:element name="contentStatus" minOccurs="0" maxOccurs="1" type="xsd:string"/>
+      </xsd:all>
+    </xsd:complexType>
+  </xsd:schema>
+  <xs:schema xmlns:pc="http://schemas.microsoft.com/office/infopath/2007/PartnerControls" xmlns:xs="http://www.w3.org/2001/XMLSchema" targetNamespace="http://schemas.microsoft.com/office/infopath/2007/PartnerControls" elementFormDefault="qualified" attributeFormDefault="unqualified">
+    <xs:element name="Person">
+      <xs:complexType>
+        <xs:sequence>
+          <xs:element ref="pc:DisplayName" minOccurs="0"/>
+          <xs:element ref="pc:AccountId" minOccurs="0"/>
+          <xs:element ref="pc:AccountType" minOccurs="0"/>
+        </xs:sequence>
+      </xs:complexType>
+    </xs:element>
+    <xs:element name="DisplayName" type="xs:string"/>
+    <xs:element name="AccountId" type="xs:string"/>
+    <xs:element name="AccountType" type="xs:string"/>
+    <xs:element name="BDCAssociatedEntity">
+      <xs:complexType>
+        <xs:sequence>
+          <xs:element ref="pc:BDCEntity" minOccurs="0" maxOccurs="unbounded"/>
+        </xs:sequence>
+        <xs:attribute ref="pc:EntityNamespace"/>
+        <xs:attribute ref="pc:EntityName"/>
+        <xs:attribute ref="pc:SystemInstanceName"/>
+        <xs:attribute ref="pc:AssociationName"/>
+      </xs:complexType>
+    </xs:element>
+    <xs:attribute name="EntityNamespace" type="xs:string"/>
+    <xs:attribute name="EntityName" type="xs:string"/>
+    <xs:attribute name="SystemInstanceName" type="xs:string"/>
+    <xs:attribute name="AssociationName" type="xs:string"/>
+    <xs:element name="BDCEntity">
+      <xs:complexType>
+        <xs:sequence>
+          <xs:element ref="pc:EntityDisplayName" minOccurs="0"/>
+          <xs:element ref="pc:EntityInstanceReference" minOccurs="0"/>
+          <xs:element ref="pc:EntityId1" minOccurs="0"/>
+          <xs:element ref="pc:EntityId2" minOccurs="0"/>
+          <xs:element ref="pc:EntityId3" minOccurs="0"/>
+          <xs:element ref="pc:EntityId4" minOccurs="0"/>
+          <xs:element ref="pc:EntityId5" minOccurs="0"/>
+        </xs:sequence>
+      </xs:complexType>
+    </xs:element>
+    <xs:element name="EntityDisplayName" type="xs:string"/>
+    <xs:element name="EntityInstanceReference" type="xs:string"/>
+    <xs:element name="EntityId1" type="xs:string"/>
+    <xs:element name="EntityId2" type="xs:string"/>
+    <xs:element name="EntityId3" type="xs:string"/>
+    <xs:element name="EntityId4" type="xs:string"/>
+    <xs:element name="EntityId5" type="xs:string"/>
+    <xs:element name="Terms">
+      <xs:complexType>
+        <xs:sequence>
+          <xs:element ref="pc:TermInfo" minOccurs="0" maxOccurs="unbounded"/>
+        </xs:sequence>
+      </xs:complexType>
+    </xs:element>
+    <xs:element name="TermInfo">
+      <xs:complexType>
+        <xs:sequence>
+          <xs:element ref="pc:TermName" minOccurs="0"/>
+          <xs:element ref="pc:TermId" minOccurs="0"/>
+        </xs:sequence>
+      </xs:complexType>
+    </xs:element>
+    <xs:element name="TermName" type="xs:string"/>
+    <xs:element name="TermId" type="xs:string"/>
+  </xs:schema>
+</ct:contentTypeSchema>
+</file>
+
+<file path=customXml/item4.xml><?xml version="1.0" encoding="utf-8"?>
+<p:properties xmlns:p="http://schemas.microsoft.com/office/2006/metadata/properties" xmlns:xsi="http://www.w3.org/2001/XMLSchema-instance" xmlns:pc="http://schemas.microsoft.com/office/infopath/2007/PartnerControls">
+  <documentManagement>
+    <lcf76f155ced4ddcb4097134ff3c332f xmlns="451e3709-d35b-4a0f-b409-774c0c66f47c">
+      <Terms xmlns="http://schemas.microsoft.com/office/infopath/2007/PartnerControls"/>
+    </lcf76f155ced4ddcb4097134ff3c332f>
+    <TaxCatchAll xmlns="b1a8f07b-6cb0-488f-98e3-c72d6a1a39e8" xsi:nil="true"/>
+  </documentManagement>
+</p:properties>
+</file>
+
+<file path=customXml/item5.xml><?xml version="1.0" encoding="utf-8"?>
 <b:Sources xmlns:b="http://schemas.openxmlformats.org/officeDocument/2006/bibliography" xmlns="http://schemas.openxmlformats.org/officeDocument/2006/bibliography" SelectedStyle="\APASixthEditionOfficeOnline.xsl" StyleName="APA" Version="6">
   <b:Source>
     <b:Tag>Cle18</b:Tag>
@@ -9740,281 +10094,6 @@
 </b:Sources>
 </file>
 
-<file path=customXml/item3.xml><?xml version="1.0" encoding="utf-8"?>
-<p:properties xmlns:p="http://schemas.microsoft.com/office/2006/metadata/properties" xmlns:xsi="http://www.w3.org/2001/XMLSchema-instance" xmlns:pc="http://schemas.microsoft.com/office/infopath/2007/PartnerControls">
-  <documentManagement>
-    <lcf76f155ced4ddcb4097134ff3c332f xmlns="451e3709-d35b-4a0f-b409-774c0c66f47c">
-      <Terms xmlns="http://schemas.microsoft.com/office/infopath/2007/PartnerControls"/>
-    </lcf76f155ced4ddcb4097134ff3c332f>
-    <TaxCatchAll xmlns="b1a8f07b-6cb0-488f-98e3-c72d6a1a39e8" xsi:nil="true"/>
-  </documentManagement>
-</p:properties>
-</file>
-
-<file path=customXml/item4.xml><?xml version="1.0" encoding="utf-8"?>
-<ct:contentTypeSchema xmlns:ct="http://schemas.microsoft.com/office/2006/metadata/contentType" xmlns:ma="http://schemas.microsoft.com/office/2006/metadata/properties/metaAttributes" ct:_="" ma:_="" ma:contentTypeName="Document" ma:contentTypeID="0x010100510F39B6E3C2CA40BFC9DF19E01A0854" ma:contentTypeVersion="18" ma:contentTypeDescription="Een nieuw document maken." ma:contentTypeScope="" ma:versionID="099bc5868da2f8893ee24d26131e9b90">
-  <xsd:schema xmlns:xsd="http://www.w3.org/2001/XMLSchema" xmlns:xs="http://www.w3.org/2001/XMLSchema" xmlns:p="http://schemas.microsoft.com/office/2006/metadata/properties" xmlns:ns2="451e3709-d35b-4a0f-b409-774c0c66f47c" xmlns:ns3="b1a8f07b-6cb0-488f-98e3-c72d6a1a39e8" targetNamespace="http://schemas.microsoft.com/office/2006/metadata/properties" ma:root="true" ma:fieldsID="6d597200aa9e671b8be217ff7c07dff1" ns2:_="" ns3:_="">
-    <xsd:import namespace="451e3709-d35b-4a0f-b409-774c0c66f47c"/>
-    <xsd:import namespace="b1a8f07b-6cb0-488f-98e3-c72d6a1a39e8"/>
-    <xsd:element name="properties">
-      <xsd:complexType>
-        <xsd:sequence>
-          <xsd:element name="documentManagement">
-            <xsd:complexType>
-              <xsd:all>
-                <xsd:element ref="ns2:MediaServiceMetadata" minOccurs="0"/>
-                <xsd:element ref="ns2:MediaServiceFastMetadata" minOccurs="0"/>
-                <xsd:element ref="ns2:MediaServiceAutoTags" minOccurs="0"/>
-                <xsd:element ref="ns2:MediaServiceGenerationTime" minOccurs="0"/>
-                <xsd:element ref="ns2:MediaServiceEventHashCode" minOccurs="0"/>
-                <xsd:element ref="ns2:MediaServiceDateTaken" minOccurs="0"/>
-                <xsd:element ref="ns2:MediaServiceLocation" minOccurs="0"/>
-                <xsd:element ref="ns2:MediaServiceOCR" minOccurs="0"/>
-                <xsd:element ref="ns2:MediaServiceAutoKeyPoints" minOccurs="0"/>
-                <xsd:element ref="ns2:MediaServiceKeyPoints" minOccurs="0"/>
-                <xsd:element ref="ns3:SharedWithUsers" minOccurs="0"/>
-                <xsd:element ref="ns3:SharedWithDetails" minOccurs="0"/>
-                <xsd:element ref="ns2:MediaLengthInSeconds" minOccurs="0"/>
-                <xsd:element ref="ns2:lcf76f155ced4ddcb4097134ff3c332f" minOccurs="0"/>
-                <xsd:element ref="ns3:TaxCatchAll" minOccurs="0"/>
-                <xsd:element ref="ns2:MediaServiceObjectDetectorVersions" minOccurs="0"/>
-                <xsd:element ref="ns2:MediaServiceSearchProperties" minOccurs="0"/>
-              </xsd:all>
-            </xsd:complexType>
-          </xsd:element>
-        </xsd:sequence>
-      </xsd:complexType>
-    </xsd:element>
-  </xsd:schema>
-  <xsd:schema xmlns:xsd="http://www.w3.org/2001/XMLSchema" xmlns:xs="http://www.w3.org/2001/XMLSchema" xmlns:dms="http://schemas.microsoft.com/office/2006/documentManagement/types" xmlns:pc="http://schemas.microsoft.com/office/infopath/2007/PartnerControls" targetNamespace="451e3709-d35b-4a0f-b409-774c0c66f47c" elementFormDefault="qualified">
-    <xsd:import namespace="http://schemas.microsoft.com/office/2006/documentManagement/types"/>
-    <xsd:import namespace="http://schemas.microsoft.com/office/infopath/2007/PartnerControls"/>
-    <xsd:element name="MediaServiceMetadata" ma:index="8" nillable="true" ma:displayName="MediaServiceMetadata" ma:hidden="true" ma:internalName="MediaServiceMetadata" ma:readOnly="true">
-      <xsd:simpleType>
-        <xsd:restriction base="dms:Note"/>
-      </xsd:simpleType>
-    </xsd:element>
-    <xsd:element name="MediaServiceFastMetadata" ma:index="9" nillable="true" ma:displayName="MediaServiceFastMetadata" ma:hidden="true" ma:internalName="MediaServiceFastMetadata" ma:readOnly="true">
-      <xsd:simpleType>
-        <xsd:restriction base="dms:Note"/>
-      </xsd:simpleType>
-    </xsd:element>
-    <xsd:element name="MediaServiceAutoTags" ma:index="10" nillable="true" ma:displayName="Tags" ma:internalName="MediaServiceAutoTags" ma:readOnly="true">
-      <xsd:simpleType>
-        <xsd:restriction base="dms:Text"/>
-      </xsd:simpleType>
-    </xsd:element>
-    <xsd:element name="MediaServiceGenerationTime" ma:index="11" nillable="true" ma:displayName="MediaServiceGenerationTime" ma:hidden="true" ma:internalName="MediaServiceGenerationTime" ma:readOnly="true">
-      <xsd:simpleType>
-        <xsd:restriction base="dms:Text"/>
-      </xsd:simpleType>
-    </xsd:element>
-    <xsd:element name="MediaServiceEventHashCode" ma:index="12" nillable="true" ma:displayName="MediaServiceEventHashCode" ma:hidden="true" ma:internalName="MediaServiceEventHashCode" ma:readOnly="true">
-      <xsd:simpleType>
-        <xsd:restriction base="dms:Text"/>
-      </xsd:simpleType>
-    </xsd:element>
-    <xsd:element name="MediaServiceDateTaken" ma:index="13" nillable="true" ma:displayName="MediaServiceDateTaken" ma:hidden="true" ma:internalName="MediaServiceDateTaken" ma:readOnly="true">
-      <xsd:simpleType>
-        <xsd:restriction base="dms:Text"/>
-      </xsd:simpleType>
-    </xsd:element>
-    <xsd:element name="MediaServiceLocation" ma:index="14" nillable="true" ma:displayName="Location" ma:internalName="MediaServiceLocation" ma:readOnly="true">
-      <xsd:simpleType>
-        <xsd:restriction base="dms:Text"/>
-      </xsd:simpleType>
-    </xsd:element>
-    <xsd:element name="MediaServiceOCR" ma:index="15" nillable="true" ma:displayName="Extracted Text" ma:internalName="MediaServiceOCR" ma:readOnly="true">
-      <xsd:simpleType>
-        <xsd:restriction base="dms:Note">
-          <xsd:maxLength value="255"/>
-        </xsd:restriction>
-      </xsd:simpleType>
-    </xsd:element>
-    <xsd:element name="MediaServiceAutoKeyPoints" ma:index="16" nillable="true" ma:displayName="MediaServiceAutoKeyPoints" ma:hidden="true" ma:internalName="MediaServiceAutoKeyPoints" ma:readOnly="true">
-      <xsd:simpleType>
-        <xsd:restriction base="dms:Note"/>
-      </xsd:simpleType>
-    </xsd:element>
-    <xsd:element name="MediaServiceKeyPoints" ma:index="17" nillable="true" ma:displayName="KeyPoints" ma:internalName="MediaServiceKeyPoints" ma:readOnly="true">
-      <xsd:simpleType>
-        <xsd:restriction base="dms:Note">
-          <xsd:maxLength value="255"/>
-        </xsd:restriction>
-      </xsd:simpleType>
-    </xsd:element>
-    <xsd:element name="MediaLengthInSeconds" ma:index="20" nillable="true" ma:displayName="MediaLengthInSeconds" ma:hidden="true" ma:internalName="MediaLengthInSeconds" ma:readOnly="true">
-      <xsd:simpleType>
-        <xsd:restriction base="dms:Unknown"/>
-      </xsd:simpleType>
-    </xsd:element>
-    <xsd:element name="lcf76f155ced4ddcb4097134ff3c332f" ma:index="22" nillable="true" ma:taxonomy="true" ma:internalName="lcf76f155ced4ddcb4097134ff3c332f" ma:taxonomyFieldName="MediaServiceImageTags" ma:displayName="Afbeeldingtags" ma:readOnly="false" ma:fieldId="{5cf76f15-5ced-4ddc-b409-7134ff3c332f}" ma:taxonomyMulti="true" ma:sspId="5bd69f14-2b9f-433c-9887-fccfa466e118" ma:termSetId="09814cd3-568e-fe90-9814-8d621ff8fb84" ma:anchorId="fba54fb3-c3e1-fe81-a776-ca4b69148c4d" ma:open="true" ma:isKeyword="false">
-      <xsd:complexType>
-        <xsd:sequence>
-          <xsd:element ref="pc:Terms" minOccurs="0" maxOccurs="1"/>
-        </xsd:sequence>
-      </xsd:complexType>
-    </xsd:element>
-    <xsd:element name="MediaServiceObjectDetectorVersions" ma:index="24" nillable="true" ma:displayName="MediaServiceObjectDetectorVersions" ma:hidden="true" ma:indexed="true" ma:internalName="MediaServiceObjectDetectorVersions" ma:readOnly="true">
-      <xsd:simpleType>
-        <xsd:restriction base="dms:Text"/>
-      </xsd:simpleType>
-    </xsd:element>
-    <xsd:element name="MediaServiceSearchProperties" ma:index="25" nillable="true" ma:displayName="MediaServiceSearchProperties" ma:hidden="true" ma:internalName="MediaServiceSearchProperties" ma:readOnly="true">
-      <xsd:simpleType>
-        <xsd:restriction base="dms:Note"/>
-      </xsd:simpleType>
-    </xsd:element>
-  </xsd:schema>
-  <xsd:schema xmlns:xsd="http://www.w3.org/2001/XMLSchema" xmlns:xs="http://www.w3.org/2001/XMLSchema" xmlns:dms="http://schemas.microsoft.com/office/2006/documentManagement/types" xmlns:pc="http://schemas.microsoft.com/office/infopath/2007/PartnerControls" targetNamespace="b1a8f07b-6cb0-488f-98e3-c72d6a1a39e8" elementFormDefault="qualified">
-    <xsd:import namespace="http://schemas.microsoft.com/office/2006/documentManagement/types"/>
-    <xsd:import namespace="http://schemas.microsoft.com/office/infopath/2007/PartnerControls"/>
-    <xsd:element name="SharedWithUsers" ma:index="18" nillable="true" ma:displayName="Gedeeld met" ma:internalName="SharedWithUsers" ma:readOnly="true">
-      <xsd:complexType>
-        <xsd:complexContent>
-          <xsd:extension base="dms:UserMulti">
-            <xsd:sequence>
-              <xsd:element name="UserInfo" minOccurs="0" maxOccurs="unbounded">
-                <xsd:complexType>
-                  <xsd:sequence>
-                    <xsd:element name="DisplayName" type="xsd:string" minOccurs="0"/>
-                    <xsd:element name="AccountId" type="dms:UserId" minOccurs="0" nillable="true"/>
-                    <xsd:element name="AccountType" type="xsd:string" minOccurs="0"/>
-                  </xsd:sequence>
-                </xsd:complexType>
-              </xsd:element>
-            </xsd:sequence>
-          </xsd:extension>
-        </xsd:complexContent>
-      </xsd:complexType>
-    </xsd:element>
-    <xsd:element name="SharedWithDetails" ma:index="19" nillable="true" ma:displayName="Gedeeld met details" ma:internalName="SharedWithDetails" ma:readOnly="true">
-      <xsd:simpleType>
-        <xsd:restriction base="dms:Note">
-          <xsd:maxLength value="255"/>
-        </xsd:restriction>
-      </xsd:simpleType>
-    </xsd:element>
-    <xsd:element name="TaxCatchAll" ma:index="23" nillable="true" ma:displayName="Taxonomy Catch All Column" ma:hidden="true" ma:list="{3f08f9cb-4c09-4ee5-9409-562d3a8ad296}" ma:internalName="TaxCatchAll" ma:showField="CatchAllData" ma:web="b1a8f07b-6cb0-488f-98e3-c72d6a1a39e8">
-      <xsd:complexType>
-        <xsd:complexContent>
-          <xsd:extension base="dms:MultiChoiceLookup">
-            <xsd:sequence>
-              <xsd:element name="Value" type="dms:Lookup" maxOccurs="unbounded" minOccurs="0" nillable="true"/>
-            </xsd:sequence>
-          </xsd:extension>
-        </xsd:complexContent>
-      </xsd:complexType>
-    </xsd:element>
-  </xsd:schema>
-  <xsd:schema xmlns="http://schemas.openxmlformats.org/package/2006/metadata/core-properties" xmlns:xsd="http://www.w3.org/2001/XMLSchema" xmlns:xsi="http://www.w3.org/2001/XMLSchema-instance" xmlns:dc="http://purl.org/dc/elements/1.1/" xmlns:dcterms="http://purl.org/dc/terms/" xmlns:odoc="http://schemas.microsoft.com/internal/obd" targetNamespace="http://schemas.openxmlformats.org/package/2006/metadata/core-properties" elementFormDefault="qualified" attributeFormDefault="unqualified" blockDefault="#all">
-    <xsd:import namespace="http://purl.org/dc/elements/1.1/" schemaLocation="http://dublincore.org/schemas/xmls/qdc/2003/04/02/dc.xsd"/>
-    <xsd:import namespace="http://purl.org/dc/terms/" schemaLocation="http://dublincore.org/schemas/xmls/qdc/2003/04/02/dcterms.xsd"/>
-    <xsd:element name="coreProperties" type="CT_coreProperties"/>
-    <xsd:complexType name="CT_coreProperties">
-      <xsd:all>
-        <xsd:element ref="dc:creator" minOccurs="0" maxOccurs="1"/>
-        <xsd:element ref="dcterms:created" minOccurs="0" maxOccurs="1"/>
-        <xsd:element ref="dc:identifier" minOccurs="0" maxOccurs="1"/>
-        <xsd:element name="contentType" minOccurs="0" maxOccurs="1" type="xsd:string" ma:index="0" ma:displayName="Inhoudstype"/>
-        <xsd:element ref="dc:title" minOccurs="0" maxOccurs="1" ma:index="4" ma:displayName="Titel"/>
-        <xsd:element ref="dc:subject" minOccurs="0" maxOccurs="1"/>
-        <xsd:element ref="dc:description" minOccurs="0" maxOccurs="1"/>
-        <xsd:element name="keywords" minOccurs="0" maxOccurs="1" type="xsd:string"/>
-        <xsd:element ref="dc:language" minOccurs="0" maxOccurs="1"/>
-        <xsd:element name="category" minOccurs="0" maxOccurs="1" type="xsd:string"/>
-        <xsd:element name="version" minOccurs="0" maxOccurs="1" type="xsd:string"/>
-        <xsd:element name="revision" minOccurs="0" maxOccurs="1" type="xsd:string">
-          <xsd:annotation>
-            <xsd:documentation>
-                        This value indicates the number of saves or revisions. The application is responsible for updating this value after each revision.
-                    </xsd:documentation>
-          </xsd:annotation>
-        </xsd:element>
-        <xsd:element name="lastModifiedBy" minOccurs="0" maxOccurs="1" type="xsd:string"/>
-        <xsd:element ref="dcterms:modified" minOccurs="0" maxOccurs="1"/>
-        <xsd:element name="contentStatus" minOccurs="0" maxOccurs="1" type="xsd:string"/>
-      </xsd:all>
-    </xsd:complexType>
-  </xsd:schema>
-  <xs:schema xmlns:pc="http://schemas.microsoft.com/office/infopath/2007/PartnerControls" xmlns:xs="http://www.w3.org/2001/XMLSchema" targetNamespace="http://schemas.microsoft.com/office/infopath/2007/PartnerControls" elementFormDefault="qualified" attributeFormDefault="unqualified">
-    <xs:element name="Person">
-      <xs:complexType>
-        <xs:sequence>
-          <xs:element ref="pc:DisplayName" minOccurs="0"/>
-          <xs:element ref="pc:AccountId" minOccurs="0"/>
-          <xs:element ref="pc:AccountType" minOccurs="0"/>
-        </xs:sequence>
-      </xs:complexType>
-    </xs:element>
-    <xs:element name="DisplayName" type="xs:string"/>
-    <xs:element name="AccountId" type="xs:string"/>
-    <xs:element name="AccountType" type="xs:string"/>
-    <xs:element name="BDCAssociatedEntity">
-      <xs:complexType>
-        <xs:sequence>
-          <xs:element ref="pc:BDCEntity" minOccurs="0" maxOccurs="unbounded"/>
-        </xs:sequence>
-        <xs:attribute ref="pc:EntityNamespace"/>
-        <xs:attribute ref="pc:EntityName"/>
-        <xs:attribute ref="pc:SystemInstanceName"/>
-        <xs:attribute ref="pc:AssociationName"/>
-      </xs:complexType>
-    </xs:element>
-    <xs:attribute name="EntityNamespace" type="xs:string"/>
-    <xs:attribute name="EntityName" type="xs:string"/>
-    <xs:attribute name="SystemInstanceName" type="xs:string"/>
-    <xs:attribute name="AssociationName" type="xs:string"/>
-    <xs:element name="BDCEntity">
-      <xs:complexType>
-        <xs:sequence>
-          <xs:element ref="pc:EntityDisplayName" minOccurs="0"/>
-          <xs:element ref="pc:EntityInstanceReference" minOccurs="0"/>
-          <xs:element ref="pc:EntityId1" minOccurs="0"/>
-          <xs:element ref="pc:EntityId2" minOccurs="0"/>
-          <xs:element ref="pc:EntityId3" minOccurs="0"/>
-          <xs:element ref="pc:EntityId4" minOccurs="0"/>
-          <xs:element ref="pc:EntityId5" minOccurs="0"/>
-        </xs:sequence>
-      </xs:complexType>
-    </xs:element>
-    <xs:element name="EntityDisplayName" type="xs:string"/>
-    <xs:element name="EntityInstanceReference" type="xs:string"/>
-    <xs:element name="EntityId1" type="xs:string"/>
-    <xs:element name="EntityId2" type="xs:string"/>
-    <xs:element name="EntityId3" type="xs:string"/>
-    <xs:element name="EntityId4" type="xs:string"/>
-    <xs:element name="EntityId5" type="xs:string"/>
-    <xs:element name="Terms">
-      <xs:complexType>
-        <xs:sequence>
-          <xs:element ref="pc:TermInfo" minOccurs="0" maxOccurs="unbounded"/>
-        </xs:sequence>
-      </xs:complexType>
-    </xs:element>
-    <xs:element name="TermInfo">
-      <xs:complexType>
-        <xs:sequence>
-          <xs:element ref="pc:TermName" minOccurs="0"/>
-          <xs:element ref="pc:TermId" minOccurs="0"/>
-        </xs:sequence>
-      </xs:complexType>
-    </xs:element>
-    <xs:element name="TermName" type="xs:string"/>
-    <xs:element name="TermId" type="xs:string"/>
-  </xs:schema>
-</ct:contentTypeSchema>
-</file>
-
-<file path=customXml/item5.xml><?xml version="1.0" encoding="utf-8"?>
-<?mso-contentType ?>
-<FormTemplates xmlns="http://schemas.microsoft.com/sharepoint/v3/contenttype/forms">
-  <Display>DocumentLibraryForm</Display>
-  <Edit>DocumentLibraryForm</Edit>
-  <New>DocumentLibraryForm</New>
-</FormTemplates>
-</file>
-
 <file path=customXml/itemProps1.xml><?xml version="1.0" encoding="utf-8"?>
 <ds:datastoreItem xmlns:ds="http://schemas.openxmlformats.org/officeDocument/2006/customXml" ds:itemID="{55AF091B-3C7A-41E3-B477-F2FDAA23CFDA}">
   <ds:schemaRefs>
@@ -10024,25 +10103,14 @@
 </file>
 
 <file path=customXml/itemProps2.xml><?xml version="1.0" encoding="utf-8"?>
-<ds:datastoreItem xmlns:ds="http://schemas.openxmlformats.org/officeDocument/2006/customXml" ds:itemID="{A78D1BFD-FB21-4E94-A897-6F9CD570B4EA}">
+<ds:datastoreItem xmlns:ds="http://schemas.openxmlformats.org/officeDocument/2006/customXml" ds:itemID="{4F2FF0AF-4963-4DA0-8342-5673697A9054}">
   <ds:schemaRefs>
-    <ds:schemaRef ds:uri="http://schemas.openxmlformats.org/officeDocument/2006/bibliography"/>
+    <ds:schemaRef ds:uri="http://schemas.microsoft.com/sharepoint/v3/contenttype/forms"/>
   </ds:schemaRefs>
 </ds:datastoreItem>
 </file>
 
 <file path=customXml/itemProps3.xml><?xml version="1.0" encoding="utf-8"?>
-<ds:datastoreItem xmlns:ds="http://schemas.openxmlformats.org/officeDocument/2006/customXml" ds:itemID="{AFA79D07-4CBE-44F8-96D9-EF1619A15533}">
-  <ds:schemaRefs>
-    <ds:schemaRef ds:uri="http://schemas.microsoft.com/office/2006/metadata/properties"/>
-    <ds:schemaRef ds:uri="http://schemas.microsoft.com/office/infopath/2007/PartnerControls"/>
-    <ds:schemaRef ds:uri="451e3709-d35b-4a0f-b409-774c0c66f47c"/>
-    <ds:schemaRef ds:uri="b1a8f07b-6cb0-488f-98e3-c72d6a1a39e8"/>
-  </ds:schemaRefs>
-</ds:datastoreItem>
-</file>
-
-<file path=customXml/itemProps4.xml><?xml version="1.0" encoding="utf-8"?>
 <ds:datastoreItem xmlns:ds="http://schemas.openxmlformats.org/officeDocument/2006/customXml" ds:itemID="{730CEC62-C210-4258-8089-41883D732D7B}">
   <ds:schemaRefs>
     <ds:schemaRef ds:uri="http://schemas.microsoft.com/office/2006/metadata/contentType"/>
@@ -10061,10 +10129,21 @@
 </ds:datastoreItem>
 </file>
 
+<file path=customXml/itemProps4.xml><?xml version="1.0" encoding="utf-8"?>
+<ds:datastoreItem xmlns:ds="http://schemas.openxmlformats.org/officeDocument/2006/customXml" ds:itemID="{AFA79D07-4CBE-44F8-96D9-EF1619A15533}">
+  <ds:schemaRefs>
+    <ds:schemaRef ds:uri="http://schemas.microsoft.com/office/2006/metadata/properties"/>
+    <ds:schemaRef ds:uri="http://schemas.microsoft.com/office/infopath/2007/PartnerControls"/>
+    <ds:schemaRef ds:uri="451e3709-d35b-4a0f-b409-774c0c66f47c"/>
+    <ds:schemaRef ds:uri="b1a8f07b-6cb0-488f-98e3-c72d6a1a39e8"/>
+  </ds:schemaRefs>
+</ds:datastoreItem>
+</file>
+
 <file path=customXml/itemProps5.xml><?xml version="1.0" encoding="utf-8"?>
-<ds:datastoreItem xmlns:ds="http://schemas.openxmlformats.org/officeDocument/2006/customXml" ds:itemID="{4F2FF0AF-4963-4DA0-8342-5673697A9054}">
+<ds:datastoreItem xmlns:ds="http://schemas.openxmlformats.org/officeDocument/2006/customXml" ds:itemID="{A78D1BFD-FB21-4E94-A897-6F9CD570B4EA}">
   <ds:schemaRefs>
-    <ds:schemaRef ds:uri="http://schemas.microsoft.com/sharepoint/v3/contenttype/forms"/>
+    <ds:schemaRef ds:uri="http://schemas.openxmlformats.org/officeDocument/2006/bibliography"/>
   </ds:schemaRefs>
 </ds:datastoreItem>
 </file>
</xml_diff>